<commit_message>
Update NOTEFFY - data flow diagram.docx
</commit_message>
<xml_diff>
--- a/Noteffy-main/noteffy/Documentation/NOTEFFY - data flow diagram.docx
+++ b/Noteffy-main/noteffy/Documentation/NOTEFFY - data flow diagram.docx
@@ -3676,70 +3676,59 @@
         <mc:AlternateContent>
           <mc:Choice Requires="wps">
             <w:drawing>
-              <wp:anchor distT="0" distB="0" distL="114300" distR="114300" simplePos="0" relativeHeight="251731968" behindDoc="0" locked="0" layoutInCell="1" allowOverlap="1" wp14:anchorId="73ED3025" wp14:editId="6F1404F9">
+              <wp:anchor distT="0" distB="0" distL="114300" distR="114300" simplePos="0" relativeHeight="251739136" behindDoc="0" locked="0" layoutInCell="1" allowOverlap="1" wp14:anchorId="6AF9C241" wp14:editId="724029A6">
                 <wp:simplePos x="0" y="0"/>
                 <wp:positionH relativeFrom="column">
-                  <wp:posOffset>1228725</wp:posOffset>
+                  <wp:posOffset>1133475</wp:posOffset>
                 </wp:positionH>
                 <wp:positionV relativeFrom="paragraph">
-                  <wp:posOffset>542925</wp:posOffset>
+                  <wp:posOffset>572135</wp:posOffset>
                 </wp:positionV>
-                <wp:extent cx="1533525" cy="1247775"/>
-                <wp:effectExtent l="19050" t="19050" r="28575" b="28575"/>
+                <wp:extent cx="1762125" cy="1104900"/>
+                <wp:effectExtent l="0" t="0" r="28575" b="19050"/>
                 <wp:wrapNone/>
-                <wp:docPr id="14" name="Title 1"/>
-                <wp:cNvGraphicFramePr>
-                  <a:graphicFrameLocks xmlns:a="http://schemas.openxmlformats.org/drawingml/2006/main"/>
-                </wp:cNvGraphicFramePr>
+                <wp:docPr id="40" name="Circle: Hollow 564"/>
+                <wp:cNvGraphicFramePr xmlns:a="http://schemas.openxmlformats.org/drawingml/2006/main"/>
                 <a:graphic xmlns:a="http://schemas.openxmlformats.org/drawingml/2006/main">
                   <a:graphicData uri="http://schemas.microsoft.com/office/word/2010/wordprocessingShape">
                     <wps:wsp>
-                      <wps:cNvSpPr txBox="1">
-                        <a:spLocks/>
-                      </wps:cNvSpPr>
+                      <wps:cNvSpPr/>
                       <wps:spPr>
                         <a:xfrm>
                           <a:off x="0" y="0"/>
-                          <a:ext cx="1533525" cy="1247775"/>
+                          <a:ext cx="1762125" cy="1104900"/>
                         </a:xfrm>
-                        <a:prstGeom prst="rect">
-                          <a:avLst/>
+                        <a:prstGeom prst="donut">
+                          <a:avLst>
+                            <a:gd name="adj" fmla="val 4832"/>
+                          </a:avLst>
                         </a:prstGeom>
-                        <a:ln w="38100">
+                        <a:solidFill>
+                          <a:srgbClr val="FFC000"/>
+                        </a:solidFill>
+                        <a:ln>
                           <a:solidFill>
-                            <a:srgbClr val="D64E4E"/>
+                            <a:schemeClr val="accent2">
+                              <a:lumMod val="75000"/>
+                            </a:schemeClr>
                           </a:solidFill>
                         </a:ln>
                       </wps:spPr>
-                      <wps:txbx>
-                        <w:txbxContent>
-                          <w:p>
-                            <w:pPr>
-                              <w:jc w:val="center"/>
-                              <w:rPr>
-                                <w:rFonts w:hAnsi="Calibri"/>
-                                <w:color w:val="000000" w:themeColor="text1"/>
-                                <w:kern w:val="24"/>
-                                <w:sz w:val="28"/>
-                                <w:szCs w:val="28"/>
-                              </w:rPr>
-                            </w:pPr>
-                            <w:r>
-                              <w:rPr>
-                                <w:rFonts w:hAnsi="Calibri"/>
-                                <w:color w:val="000000" w:themeColor="text1"/>
-                                <w:kern w:val="24"/>
-                                <w:sz w:val="28"/>
-                                <w:szCs w:val="28"/>
-                              </w:rPr>
-                              <w:t>Shifting task to to-do list If the completion date for task matches with current date</w:t>
-                            </w:r>
-                          </w:p>
-                        </w:txbxContent>
-                      </wps:txbx>
-                      <wps:bodyPr vert="horz" wrap="square" lIns="91440" tIns="45720" rIns="91440" bIns="45720" rtlCol="0" anchor="t">
-                        <a:noAutofit/>
-                      </wps:bodyPr>
+                      <wps:style>
+                        <a:lnRef idx="1">
+                          <a:schemeClr val="accent3"/>
+                        </a:lnRef>
+                        <a:fillRef idx="3">
+                          <a:schemeClr val="accent3"/>
+                        </a:fillRef>
+                        <a:effectRef idx="2">
+                          <a:schemeClr val="accent3"/>
+                        </a:effectRef>
+                        <a:fontRef idx="minor">
+                          <a:schemeClr val="lt1"/>
+                        </a:fontRef>
+                      </wps:style>
+                      <wps:bodyPr rtlCol="0" anchor="ctr"/>
                     </wps:wsp>
                   </a:graphicData>
                 </a:graphic>
@@ -3754,34 +3743,22 @@
           </mc:Choice>
           <mc:Fallback>
             <w:pict>
-              <v:shape w14:anchorId="73ED3025" id="_x0000_s1039" type="#_x0000_t202" style="position:absolute;margin-left:96.75pt;margin-top:42.75pt;width:120.75pt;height:98.25pt;z-index:251731968;visibility:visible;mso-wrap-style:square;mso-width-percent:0;mso-height-percent:0;mso-wrap-distance-left:9pt;mso-wrap-distance-top:0;mso-wrap-distance-right:9pt;mso-wrap-distance-bottom:0;mso-position-horizontal:absolute;mso-position-horizontal-relative:text;mso-position-vertical:absolute;mso-position-vertical-relative:text;mso-width-percent:0;mso-height-percent:0;mso-width-relative:margin;mso-height-relative:margin;v-text-anchor:top" o:gfxdata="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" filled="f" strokecolor="#d64e4e" strokeweight="3pt">
-                <v:path arrowok="t"/>
-                <v:textbox>
-                  <w:txbxContent>
-                    <w:p>
-                      <w:pPr>
-                        <w:jc w:val="center"/>
-                        <w:rPr>
-                          <w:rFonts w:hAnsi="Calibri"/>
-                          <w:color w:val="000000" w:themeColor="text1"/>
-                          <w:kern w:val="24"/>
-                          <w:sz w:val="28"/>
-                          <w:szCs w:val="28"/>
-                        </w:rPr>
-                      </w:pPr>
-                      <w:r>
-                        <w:rPr>
-                          <w:rFonts w:hAnsi="Calibri"/>
-                          <w:color w:val="000000" w:themeColor="text1"/>
-                          <w:kern w:val="24"/>
-                          <w:sz w:val="28"/>
-                          <w:szCs w:val="28"/>
-                        </w:rPr>
-                        <w:t>Shifting task to to-do list If the completion date for task matches with current date</w:t>
-                      </w:r>
-                    </w:p>
-                  </w:txbxContent>
-                </v:textbox>
+              <v:shapetype w14:anchorId="742A8C75" id="_x0000_t23" coordsize="21600,21600" o:spt="23" adj="5400" path="m,10800qy10800,,21600,10800,10800,21600,,10800xm@0,10800qy10800@2@1,10800,10800@0@0,10800xe">
+                <v:formulas>
+                  <v:f eqn="val #0"/>
+                  <v:f eqn="sum width 0 #0"/>
+                  <v:f eqn="sum height 0 #0"/>
+                  <v:f eqn="prod @0 2929 10000"/>
+                  <v:f eqn="sum width 0 @3"/>
+                  <v:f eqn="sum height 0 @3"/>
+                </v:formulas>
+                <v:path o:connecttype="custom" o:connectlocs="10800,0;3163,3163;0,10800;3163,18437;10800,21600;18437,18437;21600,10800;18437,3163" textboxrect="3163,3163,18437,18437"/>
+                <v:handles>
+                  <v:h position="#0,center" xrange="0,10800"/>
+                </v:handles>
+              </v:shapetype>
+              <v:shape id="Circle: Hollow 564" o:spid="_x0000_s1026" type="#_x0000_t23" style="position:absolute;margin-left:89.25pt;margin-top:45.05pt;width:138.75pt;height:87pt;z-index:251739136;visibility:visible;mso-wrap-style:square;mso-width-percent:0;mso-height-percent:0;mso-wrap-distance-left:9pt;mso-wrap-distance-top:0;mso-wrap-distance-right:9pt;mso-wrap-distance-bottom:0;mso-position-horizontal:absolute;mso-position-horizontal-relative:text;mso-position-vertical:absolute;mso-position-vertical-relative:text;mso-width-percent:0;mso-height-percent:0;mso-width-relative:margin;mso-height-relative:margin;v-text-anchor:middle" o:gfxdata="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" adj="654" fillcolor="#ffc000" strokecolor="#c45911 [2405]" strokeweight=".5pt">
+                <v:stroke joinstyle="miter"/>
               </v:shape>
             </w:pict>
           </mc:Fallback>
@@ -3798,7 +3775,7 @@
         <mc:AlternateContent>
           <mc:Choice Requires="wps">
             <w:drawing>
-              <wp:anchor distT="0" distB="0" distL="114300" distR="114300" simplePos="0" relativeHeight="251711488" behindDoc="0" locked="0" layoutInCell="1" allowOverlap="1" wp14:anchorId="592C304E" wp14:editId="712CB6FF">
+              <wp:anchor distT="0" distB="0" distL="114300" distR="114300" simplePos="0" relativeHeight="251711488" behindDoc="0" locked="0" layoutInCell="1" allowOverlap="1" wp14:anchorId="592C304E" wp14:editId="02BFA9B7">
                 <wp:simplePos x="0" y="0"/>
                 <wp:positionH relativeFrom="column">
                   <wp:posOffset>2847975</wp:posOffset>
@@ -3876,7 +3853,7 @@
           </mc:Choice>
           <mc:Fallback>
             <w:pict>
-              <v:shape w14:anchorId="592C304E" id="_x0000_s1040" type="#_x0000_t202" style="position:absolute;margin-left:224.25pt;margin-top:21.15pt;width:73.5pt;height:42.4pt;z-index:251711488;visibility:visible;mso-wrap-style:square;mso-width-percent:0;mso-height-percent:0;mso-wrap-distance-left:9pt;mso-wrap-distance-top:0;mso-wrap-distance-right:9pt;mso-wrap-distance-bottom:0;mso-position-horizontal:absolute;mso-position-horizontal-relative:text;mso-position-vertical:absolute;mso-position-vertical-relative:text;mso-width-percent:0;mso-height-percent:0;mso-width-relative:margin;mso-height-relative:margin;v-text-anchor:top" o:gfxdata="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" filled="f" strokecolor="#d64e4e" strokeweight="3pt">
+              <v:shape w14:anchorId="592C304E" id="_x0000_s1039" type="#_x0000_t202" style="position:absolute;margin-left:224.25pt;margin-top:21.15pt;width:73.5pt;height:42.4pt;z-index:251711488;visibility:visible;mso-wrap-style:square;mso-width-percent:0;mso-height-percent:0;mso-wrap-distance-left:9pt;mso-wrap-distance-top:0;mso-wrap-distance-right:9pt;mso-wrap-distance-bottom:0;mso-position-horizontal:absolute;mso-position-horizontal-relative:text;mso-position-vertical:absolute;mso-position-vertical-relative:text;mso-width-percent:0;mso-height-percent:0;mso-width-relative:margin;mso-height-relative:margin;v-text-anchor:top" o:gfxdata="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" filled="f" strokecolor="#d64e4e" strokeweight="3pt">
                 <v:path arrowok="t"/>
                 <v:textbox>
                   <w:txbxContent>
@@ -3999,7 +3976,7 @@
           </mc:Choice>
           <mc:Fallback>
             <w:pict>
-              <v:shape w14:anchorId="0C44CEE2" id="_x0000_s1041" type="#_x0000_t202" style="position:absolute;margin-left:351pt;margin-top:21.15pt;width:79.5pt;height:42pt;z-index:251712512;visibility:visible;mso-wrap-style:square;mso-width-percent:0;mso-height-percent:0;mso-wrap-distance-left:9pt;mso-wrap-distance-top:0;mso-wrap-distance-right:9pt;mso-wrap-distance-bottom:0;mso-position-horizontal:absolute;mso-position-horizontal-relative:text;mso-position-vertical:absolute;mso-position-vertical-relative:text;mso-width-percent:0;mso-height-percent:0;mso-width-relative:margin;mso-height-relative:margin;v-text-anchor:top" o:gfxdata="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" filled="f" stroked="f">
+              <v:shape w14:anchorId="0C44CEE2" id="_x0000_s1040" type="#_x0000_t202" style="position:absolute;margin-left:351pt;margin-top:21.15pt;width:79.5pt;height:42pt;z-index:251712512;visibility:visible;mso-wrap-style:square;mso-width-percent:0;mso-height-percent:0;mso-wrap-distance-left:9pt;mso-wrap-distance-top:0;mso-wrap-distance-right:9pt;mso-wrap-distance-bottom:0;mso-position-horizontal:absolute;mso-position-horizontal-relative:text;mso-position-vertical:absolute;mso-position-vertical-relative:text;mso-width-percent:0;mso-height-percent:0;mso-width-relative:margin;mso-height-relative:margin;v-text-anchor:top" o:gfxdata="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" filled="f" stroked="f">
                 <v:textbox>
                   <w:txbxContent>
                     <w:p>
@@ -4052,7 +4029,187 @@
         <mc:AlternateContent>
           <mc:Choice Requires="wps">
             <w:drawing>
-              <wp:anchor distT="0" distB="0" distL="114300" distR="114300" simplePos="0" relativeHeight="251713536" behindDoc="0" locked="0" layoutInCell="1" allowOverlap="1" wp14:anchorId="0533A47E" wp14:editId="28F264B5">
+              <wp:anchor distT="0" distB="0" distL="114300" distR="114300" simplePos="0" relativeHeight="251738112" behindDoc="0" locked="0" layoutInCell="1" allowOverlap="1" wp14:anchorId="76334382" wp14:editId="4F68736C">
+                <wp:simplePos x="0" y="0"/>
+                <wp:positionH relativeFrom="column">
+                  <wp:posOffset>1181100</wp:posOffset>
+                </wp:positionH>
+                <wp:positionV relativeFrom="paragraph">
+                  <wp:posOffset>156210</wp:posOffset>
+                </wp:positionV>
+                <wp:extent cx="1609725" cy="885825"/>
+                <wp:effectExtent l="0" t="0" r="0" b="0"/>
+                <wp:wrapNone/>
+                <wp:docPr id="39" name="Title 1"/>
+                <wp:cNvGraphicFramePr xmlns:a="http://schemas.openxmlformats.org/drawingml/2006/main">
+                  <a:graphicFrameLocks xmlns:a="http://schemas.openxmlformats.org/drawingml/2006/main"/>
+                </wp:cNvGraphicFramePr>
+                <a:graphic xmlns:a="http://schemas.openxmlformats.org/drawingml/2006/main">
+                  <a:graphicData uri="http://schemas.microsoft.com/office/word/2010/wordprocessingShape">
+                    <wps:wsp>
+                      <wps:cNvSpPr txBox="1">
+                        <a:spLocks/>
+                      </wps:cNvSpPr>
+                      <wps:spPr>
+                        <a:xfrm>
+                          <a:off x="0" y="0"/>
+                          <a:ext cx="1609725" cy="885825"/>
+                        </a:xfrm>
+                        <a:prstGeom prst="rect">
+                          <a:avLst/>
+                        </a:prstGeom>
+                      </wps:spPr>
+                      <wps:txbx>
+                        <w:txbxContent>
+                          <w:p>
+                            <w:pPr>
+                              <w:jc w:val="center"/>
+                              <w:rPr>
+                                <w:rFonts w:hAnsi="Calibri"/>
+                                <w:color w:val="000000" w:themeColor="text1"/>
+                                <w:kern w:val="24"/>
+                                <w:sz w:val="24"/>
+                                <w:szCs w:val="24"/>
+                              </w:rPr>
+                            </w:pPr>
+                            <w:r>
+                              <w:rPr>
+                                <w:rFonts w:hAnsi="Calibri"/>
+                                <w:color w:val="000000" w:themeColor="text1"/>
+                                <w:kern w:val="24"/>
+                                <w:sz w:val="24"/>
+                                <w:szCs w:val="24"/>
+                              </w:rPr>
+                              <w:t>Shifting task to to-do list If the completion date for task matches with</w:t>
+                            </w:r>
+                            <w:r>
+                              <w:rPr>
+                                <w:rFonts w:hAnsi="Calibri"/>
+                                <w:color w:val="000000" w:themeColor="text1"/>
+                                <w:kern w:val="24"/>
+                                <w:sz w:val="24"/>
+                                <w:szCs w:val="24"/>
+                              </w:rPr>
+                              <w:t xml:space="preserve"> cu</w:t>
+                            </w:r>
+                            <w:r>
+                              <w:rPr>
+                                <w:rFonts w:hAnsi="Calibri"/>
+                                <w:color w:val="000000" w:themeColor="text1"/>
+                                <w:kern w:val="24"/>
+                                <w:sz w:val="24"/>
+                                <w:szCs w:val="24"/>
+                              </w:rPr>
+                              <w:t>rrent date</w:t>
+                            </w:r>
+                          </w:p>
+                          <w:p>
+                            <w:pPr>
+                              <w:jc w:val="center"/>
+                              <w:rPr>
+                                <w:rFonts w:hAnsi="Calibri"/>
+                                <w:color w:val="000000" w:themeColor="text1"/>
+                                <w:kern w:val="24"/>
+                                <w:sz w:val="24"/>
+                                <w:szCs w:val="24"/>
+                              </w:rPr>
+                            </w:pPr>
+                          </w:p>
+                        </w:txbxContent>
+                      </wps:txbx>
+                      <wps:bodyPr vert="horz" wrap="square" lIns="91440" tIns="45720" rIns="91440" bIns="45720" rtlCol="0" anchor="t">
+                        <a:noAutofit/>
+                      </wps:bodyPr>
+                    </wps:wsp>
+                  </a:graphicData>
+                </a:graphic>
+                <wp14:sizeRelH relativeFrom="margin">
+                  <wp14:pctWidth>0</wp14:pctWidth>
+                </wp14:sizeRelH>
+                <wp14:sizeRelV relativeFrom="margin">
+                  <wp14:pctHeight>0</wp14:pctHeight>
+                </wp14:sizeRelV>
+              </wp:anchor>
+            </w:drawing>
+          </mc:Choice>
+          <mc:Fallback>
+            <w:pict>
+              <v:shape w14:anchorId="76334382" id="_x0000_s1041" type="#_x0000_t202" style="position:absolute;margin-left:93pt;margin-top:12.3pt;width:126.75pt;height:69.75pt;z-index:251738112;visibility:visible;mso-wrap-style:square;mso-width-percent:0;mso-height-percent:0;mso-wrap-distance-left:9pt;mso-wrap-distance-top:0;mso-wrap-distance-right:9pt;mso-wrap-distance-bottom:0;mso-position-horizontal:absolute;mso-position-horizontal-relative:text;mso-position-vertical:absolute;mso-position-vertical-relative:text;mso-width-percent:0;mso-height-percent:0;mso-width-relative:margin;mso-height-relative:margin;v-text-anchor:top" o:gfxdata="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" filled="f" stroked="f">
+                <v:textbox>
+                  <w:txbxContent>
+                    <w:p>
+                      <w:pPr>
+                        <w:jc w:val="center"/>
+                        <w:rPr>
+                          <w:rFonts w:hAnsi="Calibri"/>
+                          <w:color w:val="000000" w:themeColor="text1"/>
+                          <w:kern w:val="24"/>
+                          <w:sz w:val="24"/>
+                          <w:szCs w:val="24"/>
+                        </w:rPr>
+                      </w:pPr>
+                      <w:r>
+                        <w:rPr>
+                          <w:rFonts w:hAnsi="Calibri"/>
+                          <w:color w:val="000000" w:themeColor="text1"/>
+                          <w:kern w:val="24"/>
+                          <w:sz w:val="24"/>
+                          <w:szCs w:val="24"/>
+                        </w:rPr>
+                        <w:t>Shifting task to to-do list If the completion date for task matches with</w:t>
+                      </w:r>
+                      <w:r>
+                        <w:rPr>
+                          <w:rFonts w:hAnsi="Calibri"/>
+                          <w:color w:val="000000" w:themeColor="text1"/>
+                          <w:kern w:val="24"/>
+                          <w:sz w:val="24"/>
+                          <w:szCs w:val="24"/>
+                        </w:rPr>
+                        <w:t xml:space="preserve"> cu</w:t>
+                      </w:r>
+                      <w:r>
+                        <w:rPr>
+                          <w:rFonts w:hAnsi="Calibri"/>
+                          <w:color w:val="000000" w:themeColor="text1"/>
+                          <w:kern w:val="24"/>
+                          <w:sz w:val="24"/>
+                          <w:szCs w:val="24"/>
+                        </w:rPr>
+                        <w:t>rrent date</w:t>
+                      </w:r>
+                    </w:p>
+                    <w:p>
+                      <w:pPr>
+                        <w:jc w:val="center"/>
+                        <w:rPr>
+                          <w:rFonts w:hAnsi="Calibri"/>
+                          <w:color w:val="000000" w:themeColor="text1"/>
+                          <w:kern w:val="24"/>
+                          <w:sz w:val="24"/>
+                          <w:szCs w:val="24"/>
+                        </w:rPr>
+                      </w:pPr>
+                    </w:p>
+                  </w:txbxContent>
+                </v:textbox>
+              </v:shape>
+            </w:pict>
+          </mc:Fallback>
+        </mc:AlternateContent>
+      </w:r>
+      <w:r>
+        <w:rPr>
+          <w:b/>
+          <w:bCs/>
+          <w:noProof/>
+          <w:sz w:val="56"/>
+          <w:szCs w:val="56"/>
+        </w:rPr>
+        <mc:AlternateContent>
+          <mc:Choice Requires="wps">
+            <w:drawing>
+              <wp:anchor distT="0" distB="0" distL="114300" distR="114300" simplePos="0" relativeHeight="251713536" behindDoc="0" locked="0" layoutInCell="1" allowOverlap="1" wp14:anchorId="0533A47E" wp14:editId="6A359C51">
                 <wp:simplePos x="0" y="0"/>
                 <wp:positionH relativeFrom="column">
                   <wp:posOffset>3817937</wp:posOffset>
@@ -4123,7 +4280,7 @@
           </mc:Choice>
           <mc:Fallback>
             <w:pict>
-              <v:shapetype w14:anchorId="3E62A63A" id="_x0000_t37" coordsize="21600,21600" o:spt="37" o:oned="t" path="m,c10800,,21600,10800,21600,21600e" filled="f">
+              <v:shapetype w14:anchorId="707B9114" id="_x0000_t37" coordsize="21600,21600" o:spt="37" o:oned="t" path="m,c10800,,21600,10800,21600,21600e" filled="f">
                 <v:path arrowok="t" fillok="f" o:connecttype="none"/>
                 <o:lock v:ext="edit" shapetype="t"/>
               </v:shapetype>
@@ -4146,7 +4303,7 @@
         <mc:AlternateContent>
           <mc:Choice Requires="wps">
             <w:drawing>
-              <wp:anchor distT="0" distB="0" distL="114300" distR="114300" simplePos="0" relativeHeight="251714560" behindDoc="0" locked="0" layoutInCell="1" allowOverlap="1" wp14:anchorId="37924AD2" wp14:editId="54C9C863">
+              <wp:anchor distT="0" distB="0" distL="114300" distR="114300" simplePos="0" relativeHeight="251714560" behindDoc="0" locked="0" layoutInCell="1" allowOverlap="1" wp14:anchorId="37924AD2" wp14:editId="25BAB87A">
                 <wp:simplePos x="0" y="0"/>
                 <wp:positionH relativeFrom="column">
                   <wp:posOffset>3209924</wp:posOffset>
@@ -4219,7 +4376,7 @@
           </mc:Choice>
           <mc:Fallback>
             <w:pict>
-              <v:shapetype w14:anchorId="78A98017" id="_x0000_t38" coordsize="21600,21600" o:spt="38" o:oned="t" path="m,c@0,0@1,5400@1,10800@1,16200@2,21600,21600,21600e" filled="f">
+              <v:shapetype w14:anchorId="46AF7720" id="_x0000_t38" coordsize="21600,21600" o:spt="38" o:oned="t" path="m,c@0,0@1,5400@1,10800@1,16200@2,21600,21600,21600e" filled="f">
                 <v:formulas>
                   <v:f eqn="mid #0 0"/>
                   <v:f eqn="val #0"/>
@@ -4250,7 +4407,7 @@
         <mc:AlternateContent>
           <mc:Choice Requires="wps">
             <w:drawing>
-              <wp:anchor distT="0" distB="0" distL="114300" distR="114300" simplePos="0" relativeHeight="251718656" behindDoc="0" locked="0" layoutInCell="1" allowOverlap="1" wp14:anchorId="18FDAD2B" wp14:editId="0C41415F">
+              <wp:anchor distT="0" distB="0" distL="114300" distR="114300" simplePos="0" relativeHeight="251718656" behindDoc="0" locked="0" layoutInCell="1" allowOverlap="1" wp14:anchorId="18FDAD2B" wp14:editId="0743ED20">
                 <wp:simplePos x="0" y="0"/>
                 <wp:positionH relativeFrom="column">
                   <wp:posOffset>4976813</wp:posOffset>
@@ -4321,7 +4478,7 @@
           </mc:Choice>
           <mc:Fallback>
             <w:pict>
-              <v:shape w14:anchorId="0716A533" id="Connector: Curved 113" o:spid="_x0000_s1026" type="#_x0000_t37" style="position:absolute;margin-left:391.9pt;margin-top:33.65pt;width:46.4pt;height:39.85pt;rotation:90;flip:x;z-index:251718656;visibility:visible;mso-wrap-style:square;mso-width-percent:0;mso-height-percent:0;mso-wrap-distance-left:9pt;mso-wrap-distance-top:0;mso-wrap-distance-right:9pt;mso-wrap-distance-bottom:0;mso-position-horizontal:absolute;mso-position-horizontal-relative:text;mso-position-vertical:absolute;mso-position-vertical-relative:text;mso-width-percent:0;mso-height-percent:0;mso-width-relative:margin;mso-height-relative:margin" o:gfxdata="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" strokecolor="#d64e4e" strokeweight="6pt">
+              <v:shape w14:anchorId="434FD6ED" id="Connector: Curved 113" o:spid="_x0000_s1026" type="#_x0000_t37" style="position:absolute;margin-left:391.9pt;margin-top:33.65pt;width:46.4pt;height:39.85pt;rotation:90;flip:x;z-index:251718656;visibility:visible;mso-wrap-style:square;mso-width-percent:0;mso-height-percent:0;mso-wrap-distance-left:9pt;mso-wrap-distance-top:0;mso-wrap-distance-right:9pt;mso-wrap-distance-bottom:0;mso-position-horizontal:absolute;mso-position-horizontal-relative:text;mso-position-vertical:absolute;mso-position-vertical-relative:text;mso-width-percent:0;mso-height-percent:0;mso-width-relative:margin;mso-height-relative:margin" o:gfxdata="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" strokecolor="#d64e4e" strokeweight="6pt">
                 <v:stroke endarrow="block" joinstyle="miter"/>
                 <o:lock v:ext="edit" shapetype="f"/>
               </v:shape>
@@ -4350,19 +4507,19 @@
         <mc:AlternateContent>
           <mc:Choice Requires="wps">
             <w:drawing>
-              <wp:anchor distT="0" distB="0" distL="114300" distR="114300" simplePos="0" relativeHeight="251734016" behindDoc="0" locked="0" layoutInCell="1" allowOverlap="1" wp14:anchorId="3365B458" wp14:editId="0CF73561">
+              <wp:anchor distT="0" distB="0" distL="114300" distR="114300" simplePos="0" relativeHeight="251734016" behindDoc="0" locked="0" layoutInCell="1" allowOverlap="1" wp14:anchorId="3365B458" wp14:editId="40B0DF02">
                 <wp:simplePos x="0" y="0"/>
                 <wp:positionH relativeFrom="column">
-                  <wp:posOffset>3067051</wp:posOffset>
+                  <wp:posOffset>2924175</wp:posOffset>
                 </wp:positionH>
                 <wp:positionV relativeFrom="paragraph">
-                  <wp:posOffset>165734</wp:posOffset>
+                  <wp:posOffset>22858</wp:posOffset>
                 </wp:positionV>
-                <wp:extent cx="1214120" cy="2261871"/>
-                <wp:effectExtent l="47625" t="28575" r="33655" b="14605"/>
+                <wp:extent cx="1418590" cy="2352043"/>
+                <wp:effectExtent l="47625" t="28575" r="38735" b="19685"/>
                 <wp:wrapNone/>
                 <wp:docPr id="22" name="Connector: Curved 275"/>
-                <wp:cNvGraphicFramePr xmlns:a="http://schemas.openxmlformats.org/drawingml/2006/main">
+                <wp:cNvGraphicFramePr>
                   <a:graphicFrameLocks xmlns:a="http://schemas.openxmlformats.org/drawingml/2006/main"/>
                 </wp:cNvGraphicFramePr>
                 <a:graphic xmlns:a="http://schemas.openxmlformats.org/drawingml/2006/main">
@@ -4374,7 +4531,7 @@
                       <wps:spPr>
                         <a:xfrm rot="16200000" flipV="1">
                           <a:off x="0" y="0"/>
-                          <a:ext cx="1214120" cy="2261871"/>
+                          <a:ext cx="1418590" cy="2352043"/>
                         </a:xfrm>
                         <a:prstGeom prst="curvedConnector3">
                           <a:avLst>
@@ -4383,7 +4540,7 @@
                         </a:prstGeom>
                         <a:ln w="76200">
                           <a:solidFill>
-                            <a:srgbClr val="D64E4E"/>
+                            <a:srgbClr val="FFC000"/>
                           </a:solidFill>
                           <a:tailEnd type="triangle"/>
                         </a:ln>
@@ -4417,7 +4574,7 @@
           </mc:Choice>
           <mc:Fallback>
             <w:pict>
-              <v:shape w14:anchorId="254D6B9B" id="Connector: Curved 275" o:spid="_x0000_s1026" type="#_x0000_t38" style="position:absolute;margin-left:241.5pt;margin-top:13.05pt;width:95.6pt;height:178.1pt;rotation:90;flip:y;z-index:251734016;visibility:visible;mso-wrap-style:square;mso-width-percent:0;mso-height-percent:0;mso-wrap-distance-left:9pt;mso-wrap-distance-top:0;mso-wrap-distance-right:9pt;mso-wrap-distance-bottom:0;mso-position-horizontal:absolute;mso-position-horizontal-relative:text;mso-position-vertical:absolute;mso-position-vertical-relative:text;mso-width-percent:0;mso-height-percent:0;mso-width-relative:margin;mso-height-relative:margin" o:gfxdata="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" adj="12364" strokecolor="#d64e4e" strokeweight="6pt">
+              <v:shape w14:anchorId="296E5BBD" id="Connector: Curved 275" o:spid="_x0000_s1026" type="#_x0000_t38" style="position:absolute;margin-left:230.25pt;margin-top:1.8pt;width:111.7pt;height:185.2pt;rotation:90;flip:y;z-index:251734016;visibility:visible;mso-wrap-style:square;mso-width-percent:0;mso-height-percent:0;mso-wrap-distance-left:9pt;mso-wrap-distance-top:0;mso-wrap-distance-right:9pt;mso-wrap-distance-bottom:0;mso-position-horizontal:absolute;mso-position-horizontal-relative:text;mso-position-vertical:absolute;mso-position-vertical-relative:text;mso-width-percent:0;mso-height-percent:0;mso-width-relative:margin;mso-height-relative:margin" o:gfxdata="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" adj="12364" strokecolor="#ffc000" strokeweight="6pt">
                 <v:stroke endarrow="block" joinstyle="miter"/>
                 <o:lock v:ext="edit" shapetype="f"/>
               </v:shape>
@@ -4436,19 +4593,19 @@
         <mc:AlternateContent>
           <mc:Choice Requires="wps">
             <w:drawing>
-              <wp:anchor distT="0" distB="0" distL="114300" distR="114300" simplePos="0" relativeHeight="251736064" behindDoc="0" locked="0" layoutInCell="1" allowOverlap="1" wp14:anchorId="12918544" wp14:editId="64F7BD7A">
+              <wp:anchor distT="0" distB="0" distL="114300" distR="114300" simplePos="0" relativeHeight="251736064" behindDoc="0" locked="0" layoutInCell="1" allowOverlap="1" wp14:anchorId="12918544" wp14:editId="228AC4E9">
                 <wp:simplePos x="0" y="0"/>
                 <wp:positionH relativeFrom="column">
-                  <wp:posOffset>2776538</wp:posOffset>
+                  <wp:posOffset>2847977</wp:posOffset>
                 </wp:positionH>
                 <wp:positionV relativeFrom="paragraph">
-                  <wp:posOffset>113348</wp:posOffset>
+                  <wp:posOffset>175263</wp:posOffset>
                 </wp:positionV>
-                <wp:extent cx="2035810" cy="2026285"/>
-                <wp:effectExtent l="42862" t="0" r="7303" b="140652"/>
+                <wp:extent cx="1947543" cy="1985642"/>
+                <wp:effectExtent l="38100" t="0" r="0" b="148590"/>
                 <wp:wrapNone/>
                 <wp:docPr id="28" name="Connector: Curved 110"/>
-                <wp:cNvGraphicFramePr xmlns:a="http://schemas.openxmlformats.org/drawingml/2006/main">
+                <wp:cNvGraphicFramePr>
                   <a:graphicFrameLocks xmlns:a="http://schemas.openxmlformats.org/drawingml/2006/main"/>
                 </wp:cNvGraphicFramePr>
                 <a:graphic xmlns:a="http://schemas.openxmlformats.org/drawingml/2006/main">
@@ -4460,14 +4617,14 @@
                       <wps:spPr>
                         <a:xfrm rot="5400000" flipV="1">
                           <a:off x="0" y="0"/>
-                          <a:ext cx="2035810" cy="2026285"/>
+                          <a:ext cx="1947543" cy="1985642"/>
                         </a:xfrm>
                         <a:prstGeom prst="curvedConnector2">
                           <a:avLst/>
                         </a:prstGeom>
                         <a:ln w="76200">
                           <a:solidFill>
-                            <a:srgbClr val="D64E4E"/>
+                            <a:srgbClr val="FFC000"/>
                           </a:solidFill>
                           <a:tailEnd type="triangle"/>
                         </a:ln>
@@ -4501,7 +4658,7 @@
           </mc:Choice>
           <mc:Fallback>
             <w:pict>
-              <v:shape w14:anchorId="0D75E78C" id="Connector: Curved 110" o:spid="_x0000_s1026" type="#_x0000_t37" style="position:absolute;margin-left:218.65pt;margin-top:8.95pt;width:160.3pt;height:159.55pt;rotation:-90;flip:y;z-index:251736064;visibility:visible;mso-wrap-style:square;mso-width-percent:0;mso-height-percent:0;mso-wrap-distance-left:9pt;mso-wrap-distance-top:0;mso-wrap-distance-right:9pt;mso-wrap-distance-bottom:0;mso-position-horizontal:absolute;mso-position-horizontal-relative:text;mso-position-vertical:absolute;mso-position-vertical-relative:text;mso-width-percent:0;mso-height-percent:0;mso-width-relative:margin;mso-height-relative:margin" o:gfxdata="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" strokecolor="#d64e4e" strokeweight="6pt">
+              <v:shape w14:anchorId="0C75CCC8" id="Connector: Curved 110" o:spid="_x0000_s1026" type="#_x0000_t37" style="position:absolute;margin-left:224.25pt;margin-top:13.8pt;width:153.35pt;height:156.35pt;rotation:-90;flip:y;z-index:251736064;visibility:visible;mso-wrap-style:square;mso-width-percent:0;mso-height-percent:0;mso-wrap-distance-left:9pt;mso-wrap-distance-top:0;mso-wrap-distance-right:9pt;mso-wrap-distance-bottom:0;mso-position-horizontal:absolute;mso-position-horizontal-relative:text;mso-position-vertical:absolute;mso-position-vertical-relative:text;mso-width-percent:0;mso-height-percent:0;mso-width-relative:margin;mso-height-relative:margin" o:gfxdata="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" strokecolor="#ffc000" strokeweight="6pt">
                 <v:stroke endarrow="block" joinstyle="miter"/>
                 <o:lock v:ext="edit" shapetype="f"/>
               </v:shape>
@@ -4520,7 +4677,7 @@
         <mc:AlternateContent>
           <mc:Choice Requires="wps">
             <w:drawing>
-              <wp:anchor distT="0" distB="0" distL="114300" distR="114300" simplePos="0" relativeHeight="251708416" behindDoc="0" locked="0" layoutInCell="1" allowOverlap="1" wp14:anchorId="07682C2F" wp14:editId="1E28D963">
+              <wp:anchor distT="0" distB="0" distL="114300" distR="114300" simplePos="0" relativeHeight="251708416" behindDoc="0" locked="0" layoutInCell="1" allowOverlap="1" wp14:anchorId="07682C2F" wp14:editId="7AF93E2A">
                 <wp:simplePos x="0" y="0"/>
                 <wp:positionH relativeFrom="column">
                   <wp:posOffset>3192780</wp:posOffset>
@@ -4591,7 +4748,7 @@
           </mc:Choice>
           <mc:Fallback>
             <w:pict>
-              <v:shape w14:anchorId="76AEF3C6" id="Connector: Curved 285" o:spid="_x0000_s1026" type="#_x0000_t37" style="position:absolute;margin-left:251.4pt;margin-top:43.95pt;width:76.65pt;height:169.05pt;rotation:90;flip:x;z-index:251708416;visibility:visible;mso-wrap-style:square;mso-width-percent:0;mso-height-percent:0;mso-wrap-distance-left:9pt;mso-wrap-distance-top:0;mso-wrap-distance-right:9pt;mso-wrap-distance-bottom:0;mso-position-horizontal:absolute;mso-position-horizontal-relative:text;mso-position-vertical:absolute;mso-position-vertical-relative:text;mso-width-percent:0;mso-height-percent:0;mso-width-relative:margin;mso-height-relative:margin" o:gfxdata="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" strokecolor="#d64e4e" strokeweight="6pt">
+              <v:shape w14:anchorId="2769C99E" id="Connector: Curved 285" o:spid="_x0000_s1026" type="#_x0000_t37" style="position:absolute;margin-left:251.4pt;margin-top:43.95pt;width:76.65pt;height:169.05pt;rotation:90;flip:x;z-index:251708416;visibility:visible;mso-wrap-style:square;mso-width-percent:0;mso-height-percent:0;mso-wrap-distance-left:9pt;mso-wrap-distance-top:0;mso-wrap-distance-right:9pt;mso-wrap-distance-bottom:0;mso-position-horizontal:absolute;mso-position-horizontal-relative:text;mso-position-vertical:absolute;mso-position-vertical-relative:text;mso-width-percent:0;mso-height-percent:0;mso-width-relative:margin;mso-height-relative:margin" o:gfxdata="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" strokecolor="#d64e4e" strokeweight="6pt">
                 <v:stroke endarrow="block" joinstyle="miter"/>
                 <o:lock v:ext="edit" shapetype="f"/>
               </v:shape>
@@ -4610,7 +4767,7 @@
         <mc:AlternateContent>
           <mc:Choice Requires="wps">
             <w:drawing>
-              <wp:anchor distT="0" distB="0" distL="114300" distR="114300" simplePos="0" relativeHeight="251719680" behindDoc="0" locked="0" layoutInCell="1" allowOverlap="1" wp14:anchorId="44012FE6" wp14:editId="4ED458D0">
+              <wp:anchor distT="0" distB="0" distL="114300" distR="114300" simplePos="0" relativeHeight="251719680" behindDoc="0" locked="0" layoutInCell="1" allowOverlap="1" wp14:anchorId="44012FE6" wp14:editId="46D2DC1A">
                 <wp:simplePos x="0" y="0"/>
                 <wp:positionH relativeFrom="column">
                   <wp:posOffset>5495925</wp:posOffset>
@@ -4681,21 +4838,7 @@
           </mc:Choice>
           <mc:Fallback>
             <w:pict>
-              <v:shapetype w14:anchorId="44380F8F" id="_x0000_t23" coordsize="21600,21600" o:spt="23" adj="5400" path="m,10800qy10800,,21600,10800,10800,21600,,10800xm@0,10800qy10800@2@1,10800,10800@0@0,10800xe">
-                <v:formulas>
-                  <v:f eqn="val #0"/>
-                  <v:f eqn="sum width 0 #0"/>
-                  <v:f eqn="sum height 0 #0"/>
-                  <v:f eqn="prod @0 2929 10000"/>
-                  <v:f eqn="sum width 0 @3"/>
-                  <v:f eqn="sum height 0 @3"/>
-                </v:formulas>
-                <v:path o:connecttype="custom" o:connectlocs="10800,0;3163,3163;0,10800;3163,18437;10800,21600;18437,18437;21600,10800;18437,3163" textboxrect="3163,3163,18437,18437"/>
-                <v:handles>
-                  <v:h position="#0,center" xrange="0,10800"/>
-                </v:handles>
-              </v:shapetype>
-              <v:shape id="Circle: Hollow 571" o:spid="_x0000_s1026" type="#_x0000_t23" style="position:absolute;margin-left:432.75pt;margin-top:10.15pt;width:78.6pt;height:62.25pt;z-index:251719680;visibility:visible;mso-wrap-style:square;mso-width-percent:0;mso-height-percent:0;mso-wrap-distance-left:9pt;mso-wrap-distance-top:0;mso-wrap-distance-right:9pt;mso-wrap-distance-bottom:0;mso-position-horizontal:absolute;mso-position-horizontal-relative:text;mso-position-vertical:absolute;mso-position-vertical-relative:text;mso-width-percent:0;mso-height-percent:0;mso-width-relative:margin;mso-height-relative:margin;v-text-anchor:middle" o:gfxdata="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" adj="827" fillcolor="#d64e4e" strokecolor="#d64e4e" strokeweight=".5pt">
+              <v:shape w14:anchorId="1626FC0F" id="Circle: Hollow 571" o:spid="_x0000_s1026" type="#_x0000_t23" style="position:absolute;margin-left:432.75pt;margin-top:10.15pt;width:78.6pt;height:62.25pt;z-index:251719680;visibility:visible;mso-wrap-style:square;mso-width-percent:0;mso-height-percent:0;mso-wrap-distance-left:9pt;mso-wrap-distance-top:0;mso-wrap-distance-right:9pt;mso-wrap-distance-bottom:0;mso-position-horizontal:absolute;mso-position-horizontal-relative:text;mso-position-vertical:absolute;mso-position-vertical-relative:text;mso-width-percent:0;mso-height-percent:0;mso-width-relative:margin;mso-height-relative:margin;v-text-anchor:middle" o:gfxdata="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" adj="827" fillcolor="#d64e4e" strokecolor="#d64e4e" strokeweight=".5pt">
                 <v:stroke joinstyle="miter"/>
               </v:shape>
             </w:pict>
@@ -4713,7 +4856,7 @@
         <mc:AlternateContent>
           <mc:Choice Requires="wps">
             <w:drawing>
-              <wp:anchor distT="0" distB="0" distL="114300" distR="114300" simplePos="0" relativeHeight="251716608" behindDoc="0" locked="0" layoutInCell="1" allowOverlap="1" wp14:anchorId="212C4685" wp14:editId="3F003720">
+              <wp:anchor distT="0" distB="0" distL="114300" distR="114300" simplePos="0" relativeHeight="251716608" behindDoc="0" locked="0" layoutInCell="1" allowOverlap="1" wp14:anchorId="212C4685" wp14:editId="22529B40">
                 <wp:simplePos x="0" y="0"/>
                 <wp:positionH relativeFrom="column">
                   <wp:posOffset>5534024</wp:posOffset>
@@ -6458,7 +6601,6 @@
   <w:style w:type="character" w:default="1" w:styleId="DefaultParagraphFont">
     <w:name w:val="Default Paragraph Font"/>
     <w:uiPriority w:val="1"/>
-    <w:semiHidden/>
     <w:unhideWhenUsed/>
   </w:style>
   <w:style w:type="table" w:default="1" w:styleId="TableNormal">

</xml_diff>